<commit_message>
update bd + kp
</commit_message>
<xml_diff>
--- a/.docx/КП_пример_оформления.docx
+++ b/.docx/КП_пример_оформления.docx
@@ -9722,7 +9722,23 @@
           <w:sz w:val="28"/>
           <w:szCs w:val="28"/>
         </w:rPr>
-        <w:t xml:space="preserve">структуру таблиц и связей между ними (см. рисунок 6). </w:t>
+        <w:t xml:space="preserve">структуру таблиц и связей между ними (см. рисунок </w:t>
+      </w:r>
+      <w:r>
+        <w:rPr>
+          <w:rFonts w:ascii="Times New Roman" w:hAnsi="Times New Roman" w:cs="Times New Roman"/>
+          <w:sz w:val="28"/>
+          <w:szCs w:val="28"/>
+        </w:rPr>
+        <w:t>7</w:t>
+      </w:r>
+      <w:r>
+        <w:rPr>
+          <w:rFonts w:ascii="Times New Roman" w:hAnsi="Times New Roman" w:cs="Times New Roman"/>
+          <w:sz w:val="28"/>
+          <w:szCs w:val="28"/>
+        </w:rPr>
+        <w:t xml:space="preserve">). </w:t>
       </w:r>
     </w:p>
     <w:p>
@@ -25809,6 +25825,7 @@
   <w:style w:type="character" w:default="1" w:styleId="a0">
     <w:name w:val="Default Paragraph Font"/>
     <w:uiPriority w:val="1"/>
+    <w:semiHidden/>
     <w:unhideWhenUsed/>
   </w:style>
   <w:style w:type="table" w:default="1" w:styleId="a1">
@@ -26916,10 +26933,6 @@
 </file>
 
 <file path=customXml/item1.xml><?xml version="1.0" encoding="utf-8"?>
-<b:Sources xmlns:b="http://schemas.openxmlformats.org/officeDocument/2006/bibliography" xmlns="http://schemas.openxmlformats.org/officeDocument/2006/bibliography" SelectedStyle="\APASixthEditionOfficeOnline.xsl" StyleName="APA" Version="6"/>
-</file>
-
-<file path=customXml/item2.xml><?xml version="1.0" encoding="utf-8"?>
 <s:customData xmlns="http://www.wps.cn/officeDocument/2013/wpsCustomData" xmlns:s="http://www.wps.cn/officeDocument/2013/wpsCustomData">
   <customSectProps>
     <customSectPr/>
@@ -26934,18 +26947,22 @@
 </s:customData>
 </file>
 
+<file path=customXml/item2.xml><?xml version="1.0" encoding="utf-8"?>
+<b:Sources xmlns:b="http://schemas.openxmlformats.org/officeDocument/2006/bibliography" xmlns="http://schemas.openxmlformats.org/officeDocument/2006/bibliography" SelectedStyle="\APASixthEditionOfficeOnline.xsl" StyleName="APA" Version="6"/>
+</file>
+
 <file path=customXml/itemProps1.xml><?xml version="1.0" encoding="utf-8"?>
+<ds:datastoreItem xmlns:ds="http://schemas.openxmlformats.org/officeDocument/2006/customXml" ds:itemID="{B1977F7D-205B-4081-913C-38D41E755F92}">
+  <ds:schemaRefs>
+    <ds:schemaRef ds:uri="http://www.wps.cn/officeDocument/2013/wpsCustomData"/>
+  </ds:schemaRefs>
+</ds:datastoreItem>
+</file>
+
+<file path=customXml/itemProps2.xml><?xml version="1.0" encoding="utf-8"?>
 <ds:datastoreItem xmlns:ds="http://schemas.openxmlformats.org/officeDocument/2006/customXml" ds:itemID="{B2EDCC15-B65C-4EFF-BBD9-7845C3E0DB9E}">
   <ds:schemaRefs>
     <ds:schemaRef ds:uri="http://schemas.openxmlformats.org/officeDocument/2006/bibliography"/>
   </ds:schemaRefs>
 </ds:datastoreItem>
-</file>
-
-<file path=customXml/itemProps2.xml><?xml version="1.0" encoding="utf-8"?>
-<ds:datastoreItem xmlns:ds="http://schemas.openxmlformats.org/officeDocument/2006/customXml" ds:itemID="{B1977F7D-205B-4081-913C-38D41E755F92}">
-  <ds:schemaRefs>
-    <ds:schemaRef ds:uri="http://www.wps.cn/officeDocument/2013/wpsCustomData"/>
-  </ds:schemaRefs>
-</ds:datastoreItem>
 </file>
</xml_diff>